<commit_message>
Add single processing analyze
</commit_message>
<xml_diff>
--- a/doc/relatório.docx
+++ b/doc/relatório.docx
@@ -1315,23 +1315,23 @@
           <w:bCs/>
           <w:lang w:val="pt-BR"/>
         </w:rPr>
-        <w:t>os mesmos são processados, e concomitantemente, a lista é atualizada para demarcá-los como filtrados.</w:t>
-      </w:r>
-      <w:r>
-        <w:rPr>
-          <w:rFonts w:ascii="Times New Roman" w:hAnsi="Times New Roman" w:cs="Times New Roman"/>
-          <w:bCs/>
-          <w:lang w:val="pt-BR"/>
-        </w:rPr>
-        <w:t xml:space="preserve"> Isto ocorre até que toda a </w:t>
-      </w:r>
-      <w:r>
-        <w:rPr>
-          <w:rFonts w:ascii="Times New Roman" w:hAnsi="Times New Roman" w:cs="Times New Roman"/>
-          <w:bCs/>
-          <w:lang w:val="pt-BR"/>
-        </w:rPr>
-        <w:t xml:space="preserve">imagem </w:t>
+        <w:t xml:space="preserve">os mesmos são processados, e concomitantemente, a lista é atualizada para demarcá-los como </w:t>
+      </w:r>
+      <w:r>
+        <w:rPr>
+          <w:rFonts w:ascii="Times New Roman" w:hAnsi="Times New Roman" w:cs="Times New Roman"/>
+          <w:bCs/>
+          <w:lang w:val="pt-BR"/>
+        </w:rPr>
+        <w:t>filtrados.</w:t>
+      </w:r>
+      <w:r>
+        <w:rPr>
+          <w:rFonts w:ascii="Times New Roman" w:hAnsi="Times New Roman" w:cs="Times New Roman"/>
+          <w:bCs/>
+          <w:lang w:val="pt-BR"/>
+        </w:rPr>
+        <w:t xml:space="preserve"> Isto ocorre até que toda a imagem </w:t>
       </w:r>
       <w:r>
         <w:rPr>
@@ -1473,7 +1473,21 @@
           <w:rFonts w:ascii="Times New Roman" w:hAnsi="Times New Roman" w:cs="Times New Roman"/>
           <w:lang w:val="pt-BR"/>
         </w:rPr>
-        <w:t xml:space="preserve"> com 4 processos e 4 threads respectivamente</w:t>
+        <w:t xml:space="preserve"> com</w:t>
+      </w:r>
+      <w:r>
+        <w:rPr>
+          <w:rFonts w:ascii="Times New Roman" w:hAnsi="Times New Roman" w:cs="Times New Roman"/>
+          <w:lang w:val="pt-BR"/>
+        </w:rPr>
+        <w:t xml:space="preserve"> um único processo, com 4 processos e com 4 threads atuando, </w:t>
+      </w:r>
+      <w:r>
+        <w:rPr>
+          <w:rFonts w:ascii="Times New Roman" w:hAnsi="Times New Roman" w:cs="Times New Roman"/>
+          <w:lang w:val="pt-BR"/>
+        </w:rPr>
+        <w:t>respectivamente</w:t>
       </w:r>
       <w:r>
         <w:rPr>
@@ -1512,51 +1526,7 @@
           <w:rFonts w:ascii="Times New Roman" w:hAnsi="Times New Roman" w:cs="Times New Roman"/>
           <w:lang w:val="pt-BR"/>
         </w:rPr>
-        <w:t>3.</w:t>
-      </w:r>
-      <w:r>
-        <w:rPr>
-          <w:rFonts w:ascii="Times New Roman" w:hAnsi="Times New Roman" w:cs="Times New Roman"/>
-          <w:lang w:val="pt-BR"/>
-        </w:rPr>
-        <w:t>0094</w:t>
-      </w:r>
-      <w:r>
-        <w:rPr>
-          <w:rFonts w:ascii="Times New Roman" w:hAnsi="Times New Roman" w:cs="Times New Roman"/>
-          <w:lang w:val="pt-BR"/>
-        </w:rPr>
-        <w:t xml:space="preserve"> </w:t>
-      </w:r>
-      <w:bookmarkStart w:id="0" w:name="_Hlk515904330"/>
-      <w:r>
-        <w:rPr>
-          <w:rFonts w:ascii="Times New Roman" w:hAnsi="Times New Roman" w:cs="Times New Roman"/>
-          <w:lang w:val="pt-BR"/>
-        </w:rPr>
-        <w:t>±</w:t>
-      </w:r>
-      <w:bookmarkEnd w:id="0"/>
-      <w:r>
-        <w:rPr>
-          <w:rFonts w:ascii="Times New Roman" w:hAnsi="Times New Roman" w:cs="Times New Roman"/>
-          <w:lang w:val="pt-BR"/>
-        </w:rPr>
-        <w:t xml:space="preserve"> 0.</w:t>
-      </w:r>
-      <w:r>
-        <w:rPr>
-          <w:rFonts w:ascii="Times New Roman" w:hAnsi="Times New Roman" w:cs="Times New Roman"/>
-          <w:lang w:val="pt-BR"/>
-        </w:rPr>
-        <w:t>1697</w:t>
-      </w:r>
-      <w:r>
-        <w:rPr>
-          <w:rFonts w:ascii="Times New Roman" w:hAnsi="Times New Roman" w:cs="Times New Roman"/>
-          <w:lang w:val="pt-BR"/>
-        </w:rPr>
-        <w:t xml:space="preserve"> [s]</w:t>
+        <w:t>6.6762 ± 0.1577 [s]</w:t>
       </w:r>
     </w:p>
     <w:p>
@@ -1578,6 +1548,72 @@
           <w:rFonts w:ascii="Times New Roman" w:hAnsi="Times New Roman" w:cs="Times New Roman"/>
           <w:lang w:val="pt-BR"/>
         </w:rPr>
+        <w:t>3.</w:t>
+      </w:r>
+      <w:r>
+        <w:rPr>
+          <w:rFonts w:ascii="Times New Roman" w:hAnsi="Times New Roman" w:cs="Times New Roman"/>
+          <w:lang w:val="pt-BR"/>
+        </w:rPr>
+        <w:t>0094</w:t>
+      </w:r>
+      <w:r>
+        <w:rPr>
+          <w:rFonts w:ascii="Times New Roman" w:hAnsi="Times New Roman" w:cs="Times New Roman"/>
+          <w:lang w:val="pt-BR"/>
+        </w:rPr>
+        <w:t xml:space="preserve"> </w:t>
+      </w:r>
+      <w:bookmarkStart w:id="0" w:name="_Hlk515904330"/>
+      <w:r>
+        <w:rPr>
+          <w:rFonts w:ascii="Times New Roman" w:hAnsi="Times New Roman" w:cs="Times New Roman"/>
+          <w:lang w:val="pt-BR"/>
+        </w:rPr>
+        <w:t>±</w:t>
+      </w:r>
+      <w:bookmarkEnd w:id="0"/>
+      <w:r>
+        <w:rPr>
+          <w:rFonts w:ascii="Times New Roman" w:hAnsi="Times New Roman" w:cs="Times New Roman"/>
+          <w:lang w:val="pt-BR"/>
+        </w:rPr>
+        <w:t xml:space="preserve"> 0.</w:t>
+      </w:r>
+      <w:r>
+        <w:rPr>
+          <w:rFonts w:ascii="Times New Roman" w:hAnsi="Times New Roman" w:cs="Times New Roman"/>
+          <w:lang w:val="pt-BR"/>
+        </w:rPr>
+        <w:t>1697</w:t>
+      </w:r>
+      <w:r>
+        <w:rPr>
+          <w:rFonts w:ascii="Times New Roman" w:hAnsi="Times New Roman" w:cs="Times New Roman"/>
+          <w:lang w:val="pt-BR"/>
+        </w:rPr>
+        <w:t xml:space="preserve"> [s]</w:t>
+      </w:r>
+    </w:p>
+    <w:p>
+      <w:pPr>
+        <w:pStyle w:val="Standard"/>
+        <w:numPr>
+          <w:ilvl w:val="0"/>
+          <w:numId w:val="2"/>
+        </w:numPr>
+        <w:ind w:left="284" w:hanging="284"/>
+        <w:jc w:val="both"/>
+        <w:rPr>
+          <w:rFonts w:ascii="Times New Roman" w:hAnsi="Times New Roman" w:cs="Times New Roman"/>
+          <w:lang w:val="pt-BR"/>
+        </w:rPr>
+      </w:pPr>
+      <w:r>
+        <w:rPr>
+          <w:rFonts w:ascii="Times New Roman" w:hAnsi="Times New Roman" w:cs="Times New Roman"/>
+          <w:lang w:val="pt-BR"/>
+        </w:rPr>
         <w:t>2.8815</w:t>
       </w:r>
       <w:r>
@@ -1738,6 +1774,13 @@
         </w:rPr>
         <w:t xml:space="preserve"> considerando os desvios padrão, vemos que há uma faixa de valores onde os processos foram mais rápidos que os threads.</w:t>
       </w:r>
+      <w:r>
+        <w:rPr>
+          <w:rFonts w:ascii="Times New Roman" w:hAnsi="Times New Roman" w:cs="Times New Roman"/>
+          <w:lang w:val="pt-BR"/>
+        </w:rPr>
+        <w:t xml:space="preserve"> Além disso, fica claro que a aplicação do paralelismo nessa tarefa obteve um grande aumento de desempenho.</w:t>
+      </w:r>
     </w:p>
     <w:p>
       <w:pPr>
@@ -1761,7 +1804,15 @@
           <w:rFonts w:ascii="Times New Roman" w:hAnsi="Times New Roman" w:cs="Times New Roman"/>
           <w:lang w:val="pt-BR"/>
         </w:rPr>
-        <w:t xml:space="preserve">, podemos notar que threads e processos </w:t>
+        <w:t xml:space="preserve">, podemos notar que threads e </w:t>
+      </w:r>
+      <w:r>
+        <w:rPr>
+          <w:rFonts w:ascii="Times New Roman" w:hAnsi="Times New Roman" w:cs="Times New Roman"/>
+          <w:lang w:val="pt-BR"/>
+        </w:rPr>
+        <w:lastRenderedPageBreak/>
+        <w:t xml:space="preserve">processos </w:t>
       </w:r>
       <w:r>
         <w:rPr>
@@ -1782,24 +1833,31 @@
           <w:rFonts w:ascii="Times New Roman" w:hAnsi="Times New Roman" w:cs="Times New Roman"/>
           <w:lang w:val="pt-BR"/>
         </w:rPr>
-        <w:t xml:space="preserve">. </w:t>
-      </w:r>
-      <w:r>
-        <w:rPr>
-          <w:rFonts w:ascii="Times New Roman" w:hAnsi="Times New Roman" w:cs="Times New Roman"/>
-          <w:lang w:val="pt-BR"/>
-        </w:rPr>
-        <w:t>E que a aplicação que utilizou threads obteve uma eficiência maior</w:t>
-      </w:r>
-      <w:r>
-        <w:rPr>
-          <w:rFonts w:ascii="Times New Roman" w:hAnsi="Times New Roman" w:cs="Times New Roman"/>
-          <w:lang w:val="pt-BR"/>
-        </w:rPr>
-        <w:t>,</w:t>
+        <w:t>, e</w:t>
+      </w:r>
+      <w:r>
+        <w:rPr>
+          <w:rFonts w:ascii="Times New Roman" w:hAnsi="Times New Roman" w:cs="Times New Roman"/>
+          <w:lang w:val="pt-BR"/>
+        </w:rPr>
+        <w:t xml:space="preserve"> que a aplicação que utilizou threads </w:t>
       </w:r>
       <w:bookmarkStart w:id="1" w:name="_GoBack"/>
       <w:bookmarkEnd w:id="1"/>
+      <w:r>
+        <w:rPr>
+          <w:rFonts w:ascii="Times New Roman" w:hAnsi="Times New Roman" w:cs="Times New Roman"/>
+          <w:lang w:val="pt-BR"/>
+        </w:rPr>
+        <w:t>obteve uma eficiência maior</w:t>
+      </w:r>
+      <w:r>
+        <w:rPr>
+          <w:rFonts w:ascii="Times New Roman" w:hAnsi="Times New Roman" w:cs="Times New Roman"/>
+          <w:lang w:val="pt-BR"/>
+        </w:rPr>
+        <w:t>,</w:t>
+      </w:r>
       <w:r>
         <w:rPr>
           <w:rFonts w:ascii="Times New Roman" w:hAnsi="Times New Roman" w:cs="Times New Roman"/>
@@ -2786,7 +2844,7 @@
 </file>
 
 <file path=customXml/itemProps1.xml><?xml version="1.0" encoding="utf-8"?>
-<ds:datastoreItem xmlns:ds="http://schemas.openxmlformats.org/officeDocument/2006/customXml" ds:itemID="{CE5AA640-0215-43C5-A4A3-A1D1BCA6189F}">
+<ds:datastoreItem xmlns:ds="http://schemas.openxmlformats.org/officeDocument/2006/customXml" ds:itemID="{6962BEF6-27E0-432F-9E34-2D70A80CF618}">
   <ds:schemaRefs>
     <ds:schemaRef ds:uri="http://schemas.openxmlformats.org/officeDocument/2006/bibliography"/>
   </ds:schemaRefs>

</xml_diff>